<commit_message>
added files for heroku deployment
</commit_message>
<xml_diff>
--- a/documents/projet 7 propre.docx
+++ b/documents/projet 7 propre.docx
@@ -1077,9 +1077,27 @@
           <w:rPr>
             <w:rStyle w:val="Hyperlink"/>
           </w:rPr>
-          <w:t>Area under the curve</w:t>
+          <w:t>Area under the</w:t>
+        </w:r>
+        <w:r>
+          <w:rPr>
+            <w:rStyle w:val="Hyperlink"/>
+          </w:rPr>
+          <w:t xml:space="preserve"> </w:t>
+        </w:r>
+        <w:r>
+          <w:rPr>
+            <w:rStyle w:val="Hyperlink"/>
+          </w:rPr>
+          <w:t>curve</w:t>
         </w:r>
       </w:hyperlink>
+      <w:r>
+        <w:rPr>
+          <w:rStyle w:val="Hyperlink"/>
+        </w:rPr>
+        <w:t>”</w:t>
+      </w:r>
       <w:r>
         <w:t xml:space="preserve"> between the predicted probability and the observed target.” It’s standard in this type of problem, every customer that defaults on their loan is much more impactful than a customer who repays their loan.</w:t>
       </w:r>
@@ -2201,19 +2219,7 @@
           <w:rPr>
             <w:rStyle w:val="Hyperlink"/>
           </w:rPr>
-          <w:t>po</w:t>
-        </w:r>
-        <w:r>
-          <w:rPr>
-            <w:rStyle w:val="Hyperlink"/>
-          </w:rPr>
-          <w:t>s</w:t>
-        </w:r>
-        <w:r>
-          <w:rPr>
-            <w:rStyle w:val="Hyperlink"/>
-          </w:rPr>
-          <w:t>t</w:t>
+          <w:t>post</w:t>
         </w:r>
       </w:hyperlink>
       <w:r>
@@ -2711,23 +2717,7 @@
             <w:b/>
             <w:bCs/>
           </w:rPr>
-          <w:t>Geometric Me</w:t>
-        </w:r>
-        <w:r>
-          <w:rPr>
-            <w:rStyle w:val="Hyperlink"/>
-            <w:b/>
-            <w:bCs/>
-          </w:rPr>
-          <w:t>a</w:t>
-        </w:r>
-        <w:r>
-          <w:rPr>
-            <w:rStyle w:val="Hyperlink"/>
-            <w:b/>
-            <w:bCs/>
-          </w:rPr>
-          <w:t>n</w:t>
+          <w:t>Geometric Mean</w:t>
         </w:r>
       </w:hyperlink>
       <w:r>
@@ -6588,48 +6578,32 @@
           <w:szCs w:val="18"/>
         </w:rPr>
       </w:pPr>
-      <w:proofErr w:type="spellStart"/>
       <w:r>
         <w:rPr>
           <w:sz w:val="44"/>
           <w:szCs w:val="18"/>
         </w:rPr>
-        <w:t>P</w:t>
+        <w:t>Possible</w:t>
       </w:r>
       <w:r>
         <w:rPr>
           <w:sz w:val="44"/>
           <w:szCs w:val="18"/>
         </w:rPr>
-        <w:t>ossible</w:t>
+        <w:t xml:space="preserve"> optimi</w:t>
       </w:r>
       <w:r>
         <w:rPr>
           <w:sz w:val="44"/>
           <w:szCs w:val="18"/>
         </w:rPr>
-        <w:t>s</w:t>
-      </w:r>
-      <w:proofErr w:type="spellEnd"/>
+        <w:t>zations</w:t>
+      </w:r>
       <w:r>
         <w:rPr>
           <w:sz w:val="44"/>
           <w:szCs w:val="18"/>
         </w:rPr>
-        <w:t xml:space="preserve"> optimi</w:t>
-      </w:r>
-      <w:r>
-        <w:rPr>
-          <w:sz w:val="44"/>
-          <w:szCs w:val="18"/>
-        </w:rPr>
-        <w:t>zations</w:t>
-      </w:r>
-      <w:r>
-        <w:rPr>
-          <w:sz w:val="44"/>
-          <w:szCs w:val="18"/>
-        </w:rPr>
         <w:t xml:space="preserve"> and considerations</w:t>
       </w:r>
     </w:p>
@@ -6663,16 +6637,16 @@
       <w:pPr>
         <w:pStyle w:val="Heading4"/>
         <w:rPr>
-          <w:color w:val="FF0000"/>
+          <w:color w:val="auto"/>
           <w:lang w:val="en-CA"/>
         </w:rPr>
       </w:pPr>
       <w:r>
         <w:rPr>
-          <w:color w:val="FF0000"/>
+          <w:color w:val="auto"/>
           <w:lang w:val="en-CA"/>
         </w:rPr>
-        <w:t>The dashboard</w:t>
+        <w:t xml:space="preserve">Production </w:t>
       </w:r>
     </w:p>
     <w:p>
@@ -6714,49 +6688,36 @@
         </w:numPr>
       </w:pPr>
       <w:r>
-        <w:t>Security of the customers information</w:t>
-      </w:r>
-    </w:p>
-    <w:p>
-      <w:pPr>
-        <w:pStyle w:val="ListParagraph"/>
-        <w:numPr>
-          <w:ilvl w:val="0"/>
-          <w:numId w:val="1"/>
-        </w:numPr>
-      </w:pPr>
-    </w:p>
-    <w:p>
-      <w:pPr>
-        <w:pStyle w:val="ListParagraph"/>
-        <w:numPr>
-          <w:ilvl w:val="0"/>
-          <w:numId w:val="1"/>
-        </w:numPr>
-      </w:pPr>
-      <w:r>
-        <w:t>pushing this to production … !! talk to mentor</w:t>
-      </w:r>
-      <w:r>
-        <w:t>.</w:t>
-      </w:r>
-    </w:p>
-    <w:p>
-      <w:pPr>
-        <w:ind w:firstLine="720"/>
-      </w:pPr>
-      <w:r>
-        <w:t xml:space="preserve">To deploy this model and dashboard into a production environment, we would need to </w:t>
-      </w:r>
-      <w:proofErr w:type="spellStart"/>
-      <w:r>
-        <w:t>retstruce</w:t>
-      </w:r>
-      <w:proofErr w:type="spellEnd"/>
-      <w:r>
-        <w:t xml:space="preserve"> the data to optimize memory requirements, the security of the data</w:t>
-      </w:r>
-    </w:p>
+        <w:t xml:space="preserve">Security of the customers </w:t>
+      </w:r>
+      <w:r>
+        <w:t>information</w:t>
+      </w:r>
+    </w:p>
+    <w:p>
+      <w:pPr>
+        <w:pStyle w:val="Heading4"/>
+        <w:rPr>
+          <w:color w:val="auto"/>
+          <w:lang w:val="en-CA"/>
+        </w:rPr>
+      </w:pPr>
+      <w:r>
+        <w:rPr>
+          <w:color w:val="auto"/>
+          <w:lang w:val="en-CA"/>
+        </w:rPr>
+        <w:t>Model Drifting</w:t>
+      </w:r>
+      <w:r>
+        <w:rPr>
+          <w:color w:val="auto"/>
+          <w:lang w:val="en-CA"/>
+        </w:rPr>
+        <w:t xml:space="preserve"> </w:t>
+      </w:r>
+    </w:p>
+    <w:p/>
     <w:sectPr>
       <w:headerReference w:type="even" r:id="rId32"/>
       <w:headerReference w:type="default" r:id="rId33"/>
@@ -7891,6 +7852,7 @@
   <w:style w:type="character" w:default="1" w:styleId="DefaultParagraphFont">
     <w:name w:val="Default Paragraph Font"/>
     <w:uiPriority w:val="1"/>
+    <w:semiHidden/>
     <w:unhideWhenUsed/>
   </w:style>
   <w:style w:type="table" w:default="1" w:styleId="TableNormal">
@@ -8408,7 +8370,7 @@
     <w:charset w:val="00"/>
     <w:family w:val="swiss"/>
     <w:pitch w:val="variable"/>
-    <w:sig w:usb0="E0002AFF" w:usb1="4000ACFF" w:usb2="00000001" w:usb3="00000000" w:csb0="000001FF" w:csb1="00000000"/>
+    <w:sig w:usb0="E4002EFF" w:usb1="C000247B" w:usb2="00000009" w:usb3="00000000" w:csb0="000001FF" w:csb1="00000000"/>
   </w:font>
   <w:font w:name="Georgia">
     <w:panose1 w:val="02040502050405020303"/>
@@ -8429,7 +8391,7 @@
     <w:charset w:val="00"/>
     <w:family w:val="roman"/>
     <w:pitch w:val="variable"/>
-    <w:sig w:usb0="E0002AFF" w:usb1="C0007843" w:usb2="00000009" w:usb3="00000000" w:csb0="000001FF" w:csb1="00000000"/>
+    <w:sig w:usb0="E0002EFF" w:usb1="C000785B" w:usb2="00000009" w:usb3="00000000" w:csb0="000001FF" w:csb1="00000000"/>
   </w:font>
   <w:font w:name="Wingdings">
     <w:panose1 w:val="05000000000000000000"/>
@@ -8464,7 +8426,7 @@
     <w:charset w:val="00"/>
     <w:family w:val="swiss"/>
     <w:pitch w:val="variable"/>
-    <w:sig w:usb0="E0002AFF" w:usb1="C000247B" w:usb2="00000009" w:usb3="00000000" w:csb0="000001FF" w:csb1="00000000"/>
+    <w:sig w:usb0="E4002EFF" w:usb1="C000247B" w:usb2="00000009" w:usb3="00000000" w:csb0="000001FF" w:csb1="00000000"/>
   </w:font>
 </w:fonts>
 </file>
@@ -8489,6 +8451,7 @@
     <w:rsid w:val="00190E51"/>
     <w:rsid w:val="002105B2"/>
     <w:rsid w:val="003355A8"/>
+    <w:rsid w:val="00906900"/>
   </w:rsids>
   <m:mathPr>
     <m:mathFont m:val="Cambria Math"/>
@@ -10201,10 +10164,6 @@
 </file>
 
 <file path=customXml/item1.xml><?xml version="1.0" encoding="utf-8"?>
-<b:Sources xmlns:b="http://schemas.openxmlformats.org/officeDocument/2006/bibliography" xmlns="http://schemas.openxmlformats.org/officeDocument/2006/bibliography" SelectedStyle="\APASixthEditionOfficeOnline.xsl" StyleName="APA" Version="6"/>
-</file>
-
-<file path=customXml/item2.xml><?xml version="1.0" encoding="utf-8"?>
 <ct:contentTypeSchema xmlns:ct="http://schemas.microsoft.com/office/2006/metadata/contentType" xmlns:ma="http://schemas.microsoft.com/office/2006/metadata/properties/metaAttributes" ct:_="" ma:_="" ma:contentTypeName="Document" ma:contentTypeID="0x01010079F111ED35F8CC479449609E8A0923A6" ma:contentTypeVersion="12" ma:contentTypeDescription="Create a new document." ma:contentTypeScope="" ma:versionID="fa6e671f1cd7e4d96ff9652be322dd5e">
   <xsd:schema xmlns:xsd="http://www.w3.org/2001/XMLSchema" xmlns:xs="http://www.w3.org/2001/XMLSchema" xmlns:p="http://schemas.microsoft.com/office/2006/metadata/properties" xmlns:ns2="71af3243-3dd4-4a8d-8c0d-dd76da1f02a5" xmlns:ns3="16c05727-aa75-4e4a-9b5f-8a80a1165891" targetNamespace="http://schemas.microsoft.com/office/2006/metadata/properties" ma:root="true" ma:fieldsID="4e2496f70b101db0b8013f30a071bbf7" ns2:_="" ns3:_="">
     <xsd:import namespace="71af3243-3dd4-4a8d-8c0d-dd76da1f02a5"/>
@@ -10425,7 +10384,20 @@
 </ct:contentTypeSchema>
 </file>
 
+<file path=customXml/item2.xml><?xml version="1.0" encoding="utf-8"?>
+<b:Sources xmlns:b="http://schemas.openxmlformats.org/officeDocument/2006/bibliography" xmlns="http://schemas.openxmlformats.org/officeDocument/2006/bibliography" SelectedStyle="\APASixthEditionOfficeOnline.xsl" StyleName="APA" Version="6"/>
+</file>
+
 <file path=customXml/item3.xml><?xml version="1.0" encoding="utf-8"?>
+<p:properties xmlns:p="http://schemas.microsoft.com/office/2006/metadata/properties" xmlns:xsi="http://www.w3.org/2001/XMLSchema-instance" xmlns:pc="http://schemas.microsoft.com/office/infopath/2007/PartnerControls">
+  <documentManagement>
+    <Status xmlns="71af3243-3dd4-4a8d-8c0d-dd76da1f02a5">Not started</Status>
+    <MediaServiceKeyPoints xmlns="71af3243-3dd4-4a8d-8c0d-dd76da1f02a5" xsi:nil="true"/>
+  </documentManagement>
+</p:properties>
+</file>
+
+<file path=customXml/item4.xml><?xml version="1.0" encoding="utf-8"?>
 <?mso-contentType ?>
 <FormTemplates xmlns="http://schemas.microsoft.com/sharepoint/v3/contenttype/forms">
   <Display>DocumentLibraryForm</Display>
@@ -10434,24 +10406,7 @@
 </FormTemplates>
 </file>
 
-<file path=customXml/item4.xml><?xml version="1.0" encoding="utf-8"?>
-<p:properties xmlns:p="http://schemas.microsoft.com/office/2006/metadata/properties" xmlns:xsi="http://www.w3.org/2001/XMLSchema-instance" xmlns:pc="http://schemas.microsoft.com/office/infopath/2007/PartnerControls">
-  <documentManagement>
-    <Status xmlns="71af3243-3dd4-4a8d-8c0d-dd76da1f02a5">Not started</Status>
-    <MediaServiceKeyPoints xmlns="71af3243-3dd4-4a8d-8c0d-dd76da1f02a5" xsi:nil="true"/>
-  </documentManagement>
-</p:properties>
-</file>
-
 <file path=customXml/itemProps1.xml><?xml version="1.0" encoding="utf-8"?>
-<ds:datastoreItem xmlns:ds="http://schemas.openxmlformats.org/officeDocument/2006/customXml" ds:itemID="{0204CED5-AD3E-4234-98F9-8505911CDE60}">
-  <ds:schemaRefs>
-    <ds:schemaRef ds:uri="http://schemas.openxmlformats.org/officeDocument/2006/bibliography"/>
-  </ds:schemaRefs>
-</ds:datastoreItem>
-</file>
-
-<file path=customXml/itemProps2.xml><?xml version="1.0" encoding="utf-8"?>
 <ds:datastoreItem xmlns:ds="http://schemas.openxmlformats.org/officeDocument/2006/customXml" ds:itemID="{507D20CB-E94B-44E8-97C3-44BC9C1AF38A}">
   <ds:schemaRefs>
     <ds:schemaRef ds:uri="http://schemas.microsoft.com/office/2006/metadata/contentType"/>
@@ -10470,15 +10425,15 @@
 </ds:datastoreItem>
 </file>
 
-<file path=customXml/itemProps3.xml><?xml version="1.0" encoding="utf-8"?>
-<ds:datastoreItem xmlns:ds="http://schemas.openxmlformats.org/officeDocument/2006/customXml" ds:itemID="{EF425F07-5221-4468-81DD-0F0C28E7FD98}">
+<file path=customXml/itemProps2.xml><?xml version="1.0" encoding="utf-8"?>
+<ds:datastoreItem xmlns:ds="http://schemas.openxmlformats.org/officeDocument/2006/customXml" ds:itemID="{0204CED5-AD3E-4234-98F9-8505911CDE60}">
   <ds:schemaRefs>
-    <ds:schemaRef ds:uri="http://schemas.microsoft.com/sharepoint/v3/contenttype/forms"/>
+    <ds:schemaRef ds:uri="http://schemas.openxmlformats.org/officeDocument/2006/bibliography"/>
   </ds:schemaRefs>
 </ds:datastoreItem>
 </file>
 
-<file path=customXml/itemProps4.xml><?xml version="1.0" encoding="utf-8"?>
+<file path=customXml/itemProps3.xml><?xml version="1.0" encoding="utf-8"?>
 <ds:datastoreItem xmlns:ds="http://schemas.openxmlformats.org/officeDocument/2006/customXml" ds:itemID="{57798B56-5215-4AD8-847F-8A1F1C10FD6F}">
   <ds:schemaRefs>
     <ds:schemaRef ds:uri="http://schemas.microsoft.com/office/2006/metadata/properties"/>
@@ -10486,4 +10441,12 @@
     <ds:schemaRef ds:uri="71af3243-3dd4-4a8d-8c0d-dd76da1f02a5"/>
   </ds:schemaRefs>
 </ds:datastoreItem>
+</file>
+
+<file path=customXml/itemProps4.xml><?xml version="1.0" encoding="utf-8"?>
+<ds:datastoreItem xmlns:ds="http://schemas.openxmlformats.org/officeDocument/2006/customXml" ds:itemID="{EF425F07-5221-4468-81DD-0F0C28E7FD98}">
+  <ds:schemaRefs>
+    <ds:schemaRef ds:uri="http://schemas.microsoft.com/sharepoint/v3/contenttype/forms"/>
+  </ds:schemaRefs>
+</ds:datastoreItem>
 </file>
</xml_diff>